<commit_message>
Finalized and submitted report
</commit_message>
<xml_diff>
--- a/weekly_reports/week_8.docx
+++ b/weekly_reports/week_8.docx
@@ -100,7 +100,7 @@
       <w:tr>
         <w:tc>
           <w:tcPr>
-            <w:tcW w:w="1603" w:type="dxa"/>
+            <w:tcW w:w="1803" w:type="dxa"/>
           </w:tcPr>
           <w:p>
             <w:pPr>
@@ -120,7 +120,7 @@
         </w:tc>
         <w:tc>
           <w:tcPr>
-            <w:tcW w:w="1136" w:type="dxa"/>
+            <w:tcW w:w="1169" w:type="dxa"/>
           </w:tcPr>
           <w:p>
             <w:pPr>
@@ -147,7 +147,7 @@
         </w:tc>
         <w:tc>
           <w:tcPr>
-            <w:tcW w:w="3493" w:type="dxa"/>
+            <w:tcW w:w="3343" w:type="dxa"/>
           </w:tcPr>
           <w:p>
             <w:pPr>
@@ -167,7 +167,7 @@
         </w:tc>
         <w:tc>
           <w:tcPr>
-            <w:tcW w:w="1134" w:type="dxa"/>
+            <w:tcW w:w="1169" w:type="dxa"/>
           </w:tcPr>
           <w:p>
             <w:pPr>
@@ -187,7 +187,7 @@
         </w:tc>
         <w:tc>
           <w:tcPr>
-            <w:tcW w:w="2268" w:type="dxa"/>
+            <w:tcW w:w="2150" w:type="dxa"/>
           </w:tcPr>
           <w:p>
             <w:pPr>
@@ -209,7 +209,7 @@
       <w:tr>
         <w:tc>
           <w:tcPr>
-            <w:tcW w:w="1603" w:type="dxa"/>
+            <w:tcW w:w="1803" w:type="dxa"/>
           </w:tcPr>
           <w:p>
             <w:r>
@@ -219,7 +219,7 @@
         </w:tc>
         <w:tc>
           <w:tcPr>
-            <w:tcW w:w="1136" w:type="dxa"/>
+            <w:tcW w:w="1169" w:type="dxa"/>
           </w:tcPr>
           <w:p>
             <w:r>
@@ -232,7 +232,7 @@
         </w:tc>
         <w:tc>
           <w:tcPr>
-            <w:tcW w:w="3493" w:type="dxa"/>
+            <w:tcW w:w="3343" w:type="dxa"/>
           </w:tcPr>
           <w:p>
             <w:r>
@@ -245,7 +245,7 @@
         </w:tc>
         <w:tc>
           <w:tcPr>
-            <w:tcW w:w="1134" w:type="dxa"/>
+            <w:tcW w:w="1169" w:type="dxa"/>
           </w:tcPr>
           <w:p>
             <w:r>
@@ -255,7 +255,7 @@
         </w:tc>
         <w:tc>
           <w:tcPr>
-            <w:tcW w:w="2268" w:type="dxa"/>
+            <w:tcW w:w="2150" w:type="dxa"/>
           </w:tcPr>
           <w:p>
             <w:r>
@@ -278,7 +278,7 @@
       <w:tr>
         <w:tc>
           <w:tcPr>
-            <w:tcW w:w="1603" w:type="dxa"/>
+            <w:tcW w:w="1803" w:type="dxa"/>
           </w:tcPr>
           <w:p>
             <w:r>
@@ -288,7 +288,7 @@
         </w:tc>
         <w:tc>
           <w:tcPr>
-            <w:tcW w:w="1136" w:type="dxa"/>
+            <w:tcW w:w="1169" w:type="dxa"/>
           </w:tcPr>
           <w:p>
             <w:r>
@@ -298,7 +298,7 @@
         </w:tc>
         <w:tc>
           <w:tcPr>
-            <w:tcW w:w="3493" w:type="dxa"/>
+            <w:tcW w:w="3343" w:type="dxa"/>
           </w:tcPr>
           <w:p>
             <w:r>
@@ -330,7 +330,7 @@
         </w:tc>
         <w:tc>
           <w:tcPr>
-            <w:tcW w:w="1134" w:type="dxa"/>
+            <w:tcW w:w="1169" w:type="dxa"/>
           </w:tcPr>
           <w:p>
             <w:r>
@@ -340,7 +340,7 @@
         </w:tc>
         <w:tc>
           <w:tcPr>
-            <w:tcW w:w="2268" w:type="dxa"/>
+            <w:tcW w:w="2150" w:type="dxa"/>
           </w:tcPr>
           <w:p>
             <w:r>
@@ -355,7 +355,7 @@
       <w:tr>
         <w:tc>
           <w:tcPr>
-            <w:tcW w:w="1603" w:type="dxa"/>
+            <w:tcW w:w="1803" w:type="dxa"/>
           </w:tcPr>
           <w:p>
             <w:r>
@@ -365,7 +365,7 @@
         </w:tc>
         <w:tc>
           <w:tcPr>
-            <w:tcW w:w="1136" w:type="dxa"/>
+            <w:tcW w:w="1169" w:type="dxa"/>
           </w:tcPr>
           <w:p>
             <w:r>
@@ -375,7 +375,7 @@
         </w:tc>
         <w:tc>
           <w:tcPr>
-            <w:tcW w:w="3493" w:type="dxa"/>
+            <w:tcW w:w="3343" w:type="dxa"/>
           </w:tcPr>
           <w:p>
             <w:r>
@@ -399,7 +399,7 @@
         </w:tc>
         <w:tc>
           <w:tcPr>
-            <w:tcW w:w="1134" w:type="dxa"/>
+            <w:tcW w:w="1169" w:type="dxa"/>
           </w:tcPr>
           <w:p>
             <w:r>
@@ -412,7 +412,7 @@
         </w:tc>
         <w:tc>
           <w:tcPr>
-            <w:tcW w:w="2268" w:type="dxa"/>
+            <w:tcW w:w="2150" w:type="dxa"/>
           </w:tcPr>
           <w:p>
             <w:r>
@@ -435,7 +435,7 @@
       <w:tr>
         <w:tc>
           <w:tcPr>
-            <w:tcW w:w="1603" w:type="dxa"/>
+            <w:tcW w:w="1803" w:type="dxa"/>
           </w:tcPr>
           <w:p>
             <w:r>
@@ -445,7 +445,7 @@
         </w:tc>
         <w:tc>
           <w:tcPr>
-            <w:tcW w:w="1136" w:type="dxa"/>
+            <w:tcW w:w="1169" w:type="dxa"/>
           </w:tcPr>
           <w:p>
             <w:r>
@@ -455,17 +455,35 @@
         </w:tc>
         <w:tc>
           <w:tcPr>
-            <w:tcW w:w="3493" w:type="dxa"/>
-          </w:tcPr>
-          <w:p>
-            <w:r>
-              <w:t xml:space="preserve">Created the PCB file and imported components. Placed some components and started drawing tracks. </w:t>
-            </w:r>
-          </w:p>
-        </w:tc>
-        <w:tc>
-          <w:tcPr>
-            <w:tcW w:w="1134" w:type="dxa"/>
+            <w:tcW w:w="3343" w:type="dxa"/>
+          </w:tcPr>
+          <w:p>
+            <w:r>
+              <w:t xml:space="preserve">Created the PCB file and imported components. </w:t>
+            </w:r>
+            <w:r>
+              <w:t>Started p</w:t>
+            </w:r>
+            <w:r>
+              <w:t>lac</w:t>
+            </w:r>
+            <w:r>
+              <w:t>ing</w:t>
+            </w:r>
+            <w:r>
+              <w:t xml:space="preserve"> components</w:t>
+            </w:r>
+            <w:r>
+              <w:t>, arranging the board</w:t>
+            </w:r>
+            <w:r>
+              <w:t xml:space="preserve"> and drawing tracks. </w:t>
+            </w:r>
+          </w:p>
+        </w:tc>
+        <w:tc>
+          <w:tcPr>
+            <w:tcW w:w="1169" w:type="dxa"/>
           </w:tcPr>
           <w:p>
             <w:r>
@@ -475,7 +493,7 @@
         </w:tc>
         <w:tc>
           <w:tcPr>
-            <w:tcW w:w="2268" w:type="dxa"/>
+            <w:tcW w:w="2150" w:type="dxa"/>
           </w:tcPr>
           <w:p>
             <w:pPr>
@@ -500,20 +518,43 @@
         </w:tc>
       </w:tr>
       <w:tr>
-        <w:tc>
-          <w:tcPr>
-            <w:tcW w:w="1603" w:type="dxa"/>
+        <w:trPr>
+          <w:trHeight w:val="58"/>
+        </w:trPr>
+        <w:tc>
+          <w:tcPr>
+            <w:tcW w:w="1803" w:type="dxa"/>
           </w:tcPr>
           <w:p>
             <w:r>
               <w:lastRenderedPageBreak/>
-              <w:t>Watered Pierre</w:t>
-            </w:r>
-          </w:p>
-        </w:tc>
-        <w:tc>
-          <w:tcPr>
-            <w:tcW w:w="1136" w:type="dxa"/>
+              <w:t>Update milestones</w:t>
+            </w:r>
+          </w:p>
+        </w:tc>
+        <w:tc>
+          <w:tcPr>
+            <w:tcW w:w="1169" w:type="dxa"/>
+          </w:tcPr>
+          <w:p>
+            <w:r>
+              <w:t>Quentin</w:t>
+            </w:r>
+          </w:p>
+        </w:tc>
+        <w:tc>
+          <w:tcPr>
+            <w:tcW w:w="3343" w:type="dxa"/>
+          </w:tcPr>
+          <w:p>
+            <w:r>
+              <w:t>Took note of progress of the software aspect of the project.</w:t>
+            </w:r>
+          </w:p>
+        </w:tc>
+        <w:tc>
+          <w:tcPr>
+            <w:tcW w:w="1169" w:type="dxa"/>
           </w:tcPr>
           <w:p>
             <w:r>
@@ -523,26 +564,12 @@
         </w:tc>
         <w:tc>
           <w:tcPr>
-            <w:tcW w:w="3493" w:type="dxa"/>
-          </w:tcPr>
-          <w:p/>
-        </w:tc>
-        <w:tc>
-          <w:tcPr>
-            <w:tcW w:w="1134" w:type="dxa"/>
-          </w:tcPr>
-          <w:p/>
-        </w:tc>
-        <w:tc>
-          <w:tcPr>
-            <w:tcW w:w="2268" w:type="dxa"/>
-          </w:tcPr>
-          <w:p>
-            <w:pPr>
-              <w:rPr>
-                <w:lang w:val="en-US"/>
-              </w:rPr>
-            </w:pPr>
+            <w:tcW w:w="2150" w:type="dxa"/>
+          </w:tcPr>
+          <w:p>
+            <w:r>
+              <w:t>Confirmed and agreed with the update.</w:t>
+            </w:r>
           </w:p>
         </w:tc>
       </w:tr>
@@ -552,17 +579,23 @@
         </w:trPr>
         <w:tc>
           <w:tcPr>
-            <w:tcW w:w="1603" w:type="dxa"/>
-          </w:tcPr>
-          <w:p>
-            <w:r>
-              <w:t>Update milestones</w:t>
-            </w:r>
-          </w:p>
-        </w:tc>
-        <w:tc>
-          <w:tcPr>
-            <w:tcW w:w="1136" w:type="dxa"/>
+            <w:tcW w:w="1803" w:type="dxa"/>
+          </w:tcPr>
+          <w:p>
+            <w:r>
+              <w:t xml:space="preserve">Found components and worked on </w:t>
+            </w:r>
+            <w:r>
+              <w:t xml:space="preserve">footprint and </w:t>
+            </w:r>
+            <w:r>
+              <w:t>Schematic</w:t>
+            </w:r>
+          </w:p>
+        </w:tc>
+        <w:tc>
+          <w:tcPr>
+            <w:tcW w:w="1169" w:type="dxa"/>
           </w:tcPr>
           <w:p>
             <w:r>
@@ -572,19 +605,25 @@
         </w:tc>
         <w:tc>
           <w:tcPr>
-            <w:tcW w:w="3493" w:type="dxa"/>
-          </w:tcPr>
-          <w:p>
-            <w:r>
-              <w:t>Took note of progress of the software aspect of the project.</w:t>
-            </w:r>
-          </w:p>
-        </w:tc>
-        <w:tc>
-          <w:tcPr>
-            <w:tcW w:w="1134" w:type="dxa"/>
-          </w:tcPr>
-          <w:p>
+            <w:tcW w:w="3343" w:type="dxa"/>
+          </w:tcPr>
+          <w:p>
+            <w:r>
+              <w:t>Found terminal blocks for SDI-12 sensors</w:t>
+            </w:r>
+            <w:r>
+              <w:t xml:space="preserve"> and made a footprint for it. Found a terminal block to connect to bulk BNC connectors. Added components to schematic.</w:t>
+            </w:r>
+          </w:p>
+        </w:tc>
+        <w:tc>
+          <w:tcPr>
+            <w:tcW w:w="1169" w:type="dxa"/>
+          </w:tcPr>
+          <w:p>
+            <w:r>
+              <w:t xml:space="preserve">Laurance, Terence, </w:t>
+            </w:r>
             <w:r>
               <w:t>Thomas</w:t>
             </w:r>
@@ -592,74 +631,7 @@
         </w:tc>
         <w:tc>
           <w:tcPr>
-            <w:tcW w:w="2268" w:type="dxa"/>
-          </w:tcPr>
-          <w:p>
-            <w:r>
-              <w:t>Confirmed and agreed with the update.</w:t>
-            </w:r>
-          </w:p>
-        </w:tc>
-      </w:tr>
-      <w:tr>
-        <w:trPr>
-          <w:trHeight w:val="58"/>
-        </w:trPr>
-        <w:tc>
-          <w:tcPr>
-            <w:tcW w:w="1603" w:type="dxa"/>
-          </w:tcPr>
-          <w:p>
-            <w:r>
-              <w:t xml:space="preserve">Found components and worked on </w:t>
-            </w:r>
-            <w:r>
-              <w:t xml:space="preserve">footprint and </w:t>
-            </w:r>
-            <w:r>
-              <w:t>Schematic</w:t>
-            </w:r>
-          </w:p>
-        </w:tc>
-        <w:tc>
-          <w:tcPr>
-            <w:tcW w:w="1136" w:type="dxa"/>
-          </w:tcPr>
-          <w:p>
-            <w:r>
-              <w:t>Quentin</w:t>
-            </w:r>
-          </w:p>
-        </w:tc>
-        <w:tc>
-          <w:tcPr>
-            <w:tcW w:w="3493" w:type="dxa"/>
-          </w:tcPr>
-          <w:p>
-            <w:r>
-              <w:t>Found terminal blocks for SDI-12 sensors</w:t>
-            </w:r>
-            <w:r>
-              <w:t xml:space="preserve"> and made a footprint for it. Found a terminal block to connect to bulk BNC connectors. Added components to schematic.</w:t>
-            </w:r>
-          </w:p>
-        </w:tc>
-        <w:tc>
-          <w:tcPr>
-            <w:tcW w:w="1134" w:type="dxa"/>
-          </w:tcPr>
-          <w:p>
-            <w:r>
-              <w:t xml:space="preserve">Laurance, Terence, </w:t>
-            </w:r>
-            <w:r>
-              <w:t>Thomas</w:t>
-            </w:r>
-          </w:p>
-        </w:tc>
-        <w:tc>
-          <w:tcPr>
-            <w:tcW w:w="2268" w:type="dxa"/>
+            <w:tcW w:w="2150" w:type="dxa"/>
           </w:tcPr>
           <w:p>
             <w:r>

</xml_diff>